<commit_message>
lesson 480 - Thursday
</commit_message>
<xml_diff>
--- a/english_via_skype/solutions/doc/lesson_479_revision - after hours_edit.docx
+++ b/english_via_skype/solutions/doc/lesson_479_revision - after hours_edit.docx
@@ -47,6 +47,15 @@
           <w:sz w:val="32"/>
           <w:szCs w:val="32"/>
         </w:rPr>
+        <w:t xml:space="preserve"> (być na każde zawołanie)</w:t>
+      </w:r>
+      <w:bookmarkStart w:id="0" w:name="_GoBack"/>
+      <w:bookmarkEnd w:id="0"/>
+      <w:r>
+        <w:rPr>
+          <w:sz w:val="32"/>
+          <w:szCs w:val="32"/>
+        </w:rPr>
         <w:t xml:space="preserve"> , </w:t>
       </w:r>
       <w:proofErr w:type="spellStart"/>
@@ -218,7 +227,69 @@
           <w:sz w:val="32"/>
           <w:szCs w:val="32"/>
         </w:rPr>
-        <w:t xml:space="preserve"> (zyskać akceptacje)</w:t>
+        <w:t xml:space="preserve"> (zyskać akceptacje</w:t>
+      </w:r>
+      <w:r>
+        <w:rPr>
+          <w:sz w:val="32"/>
+          <w:szCs w:val="32"/>
+        </w:rPr>
+        <w:t>)</w:t>
+      </w:r>
+      <w:r>
+        <w:rPr>
+          <w:sz w:val="32"/>
+          <w:szCs w:val="32"/>
+        </w:rPr>
+        <w:t xml:space="preserve">, </w:t>
+      </w:r>
+      <w:proofErr w:type="spellStart"/>
+      <w:r>
+        <w:rPr>
+          <w:sz w:val="32"/>
+          <w:szCs w:val="32"/>
+        </w:rPr>
+        <w:t>pick</w:t>
+      </w:r>
+      <w:proofErr w:type="spellEnd"/>
+      <w:r>
+        <w:rPr>
+          <w:sz w:val="32"/>
+          <w:szCs w:val="32"/>
+        </w:rPr>
+        <w:t xml:space="preserve"> </w:t>
+      </w:r>
+      <w:proofErr w:type="spellStart"/>
+      <w:r>
+        <w:rPr>
+          <w:sz w:val="32"/>
+          <w:szCs w:val="32"/>
+        </w:rPr>
+        <w:t>up</w:t>
+      </w:r>
+      <w:proofErr w:type="spellEnd"/>
+      <w:r>
+        <w:rPr>
+          <w:sz w:val="32"/>
+          <w:szCs w:val="32"/>
+        </w:rPr>
+        <w:t xml:space="preserve"> the baton, </w:t>
+      </w:r>
+      <w:proofErr w:type="spellStart"/>
+      <w:r>
+        <w:rPr>
+          <w:sz w:val="32"/>
+          <w:szCs w:val="32"/>
+        </w:rPr>
+        <w:t>uncontentious</w:t>
+      </w:r>
+      <w:proofErr w:type="spellEnd"/>
+      <w:r>
+        <w:rPr>
+          <w:sz w:val="32"/>
+          <w:szCs w:val="32"/>
+        </w:rPr>
+        <w:t xml:space="preserve"> (niesporny)</w:t>
       </w:r>
       <w:r>
         <w:rPr>
@@ -234,68 +305,6 @@
           <w:szCs w:val="32"/>
         </w:rPr>
         <w:t xml:space="preserve"> </w:t>
-      </w:r>
-      <w:proofErr w:type="spellStart"/>
-      <w:r>
-        <w:rPr>
-          <w:b/>
-          <w:sz w:val="32"/>
-          <w:szCs w:val="32"/>
-        </w:rPr>
-        <w:t>pick</w:t>
-      </w:r>
-      <w:proofErr w:type="spellEnd"/>
-      <w:r>
-        <w:rPr>
-          <w:b/>
-          <w:sz w:val="32"/>
-          <w:szCs w:val="32"/>
-        </w:rPr>
-        <w:t xml:space="preserve"> </w:t>
-      </w:r>
-      <w:proofErr w:type="spellStart"/>
-      <w:r>
-        <w:rPr>
-          <w:b/>
-          <w:sz w:val="32"/>
-          <w:szCs w:val="32"/>
-        </w:rPr>
-        <w:t>up</w:t>
-      </w:r>
-      <w:proofErr w:type="spellEnd"/>
-      <w:r>
-        <w:rPr>
-          <w:b/>
-          <w:sz w:val="32"/>
-          <w:szCs w:val="32"/>
-        </w:rPr>
-        <w:t xml:space="preserve"> the baton, </w:t>
-      </w:r>
-      <w:proofErr w:type="spellStart"/>
-      <w:r>
-        <w:rPr>
-          <w:b/>
-          <w:sz w:val="32"/>
-          <w:szCs w:val="32"/>
-        </w:rPr>
-        <w:t>uncontentious</w:t>
-      </w:r>
-      <w:proofErr w:type="spellEnd"/>
-      <w:r>
-        <w:rPr>
-          <w:b/>
-          <w:sz w:val="32"/>
-          <w:szCs w:val="32"/>
-        </w:rPr>
-        <w:t xml:space="preserve"> (niesporny)</w:t>
-      </w:r>
-      <w:r>
-        <w:rPr>
-          <w:b/>
-          <w:sz w:val="32"/>
-          <w:szCs w:val="32"/>
-        </w:rPr>
-        <w:t xml:space="preserve">, </w:t>
       </w:r>
       <w:proofErr w:type="spellStart"/>
       <w:r>
@@ -1349,15 +1358,31 @@
         </w:rPr>
         <w:t xml:space="preserve"> the baton</w:t>
       </w:r>
-      <w:bookmarkStart w:id="0" w:name="_GoBack"/>
-      <w:bookmarkEnd w:id="0"/>
-      <w:r>
-        <w:rPr>
-          <w:rFonts w:ascii="Arial" w:hAnsi="Arial" w:cs="Arial"/>
-          <w:sz w:val="32"/>
-          <w:szCs w:val="32"/>
-        </w:rPr>
-        <w:t xml:space="preserve">…………………………if </w:t>
+      <w:r>
+        <w:rPr>
+          <w:rFonts w:ascii="Arial" w:hAnsi="Arial" w:cs="Arial"/>
+          <w:sz w:val="32"/>
+          <w:szCs w:val="32"/>
+        </w:rPr>
+        <w:t>…………………………</w:t>
+      </w:r>
+      <w:proofErr w:type="spellStart"/>
+      <w:r>
+        <w:rPr>
+          <w:rFonts w:ascii="Arial" w:hAnsi="Arial" w:cs="Arial"/>
+          <w:sz w:val="32"/>
+          <w:szCs w:val="32"/>
+        </w:rPr>
+        <w:t>if</w:t>
+      </w:r>
+      <w:proofErr w:type="spellEnd"/>
+      <w:r>
+        <w:rPr>
+          <w:rFonts w:ascii="Arial" w:hAnsi="Arial" w:cs="Arial"/>
+          <w:sz w:val="32"/>
+          <w:szCs w:val="32"/>
+        </w:rPr>
+        <w:t xml:space="preserve"> </w:t>
       </w:r>
       <w:proofErr w:type="spellStart"/>
       <w:r>

</xml_diff>